<commit_message>
Bugfix SQL Query Builder
</commit_message>
<xml_diff>
--- a/Documentation/IPA Dokumentation - Loetscher Simon.docx
+++ b/Documentation/IPA Dokumentation - Loetscher Simon.docx
@@ -13038,6 +13038,27 @@
                 <w:sz w:val="21"/>
               </w:rPr>
             </w:pPr>
+            <w:r>
+              <w:rPr>
+                <w:sz w:val="21"/>
+              </w:rPr>
+              <w:t>2f5af24,</w:t>
+            </w:r>
+          </w:p>
+          <w:p>
+            <w:pPr>
+              <w:pStyle w:val="Main"/>
+              <w:cnfStyle w:val="000000000000" w:firstRow="0" w:lastRow="0" w:firstColumn="0" w:lastColumn="0" w:oddVBand="0" w:evenVBand="0" w:oddHBand="0" w:evenHBand="0" w:firstRowFirstColumn="0" w:firstRowLastColumn="0" w:lastRowFirstColumn="0" w:lastRowLastColumn="0"/>
+              <w:rPr>
+                <w:sz w:val="21"/>
+              </w:rPr>
+            </w:pPr>
+            <w:r>
+              <w:rPr>
+                <w:sz w:val="21"/>
+              </w:rPr>
+              <w:t>4fddbcc</w:t>
+            </w:r>
           </w:p>
         </w:tc>
         <w:tc>

</xml_diff>